<commit_message>
update la documentatie: UML si USE CASE
</commit_message>
<xml_diff>
--- a/PT2022_30224_Tirca_Mihnea_Assignment_2.docx
+++ b/PT2022_30224_Tirca_Mihnea_Assignment_2.docx
@@ -2210,6 +2210,98 @@
         <w:spacing w:after="0" w:line="240" w:lineRule="auto"/>
         <w:rPr>
           <w:rFonts w:ascii="Times New Roman" w:hAnsi="Times New Roman"/>
+          <w:b/>
+          <w:bCs/>
+          <w:iCs/>
+          <w:sz w:val="20"/>
+          <w:szCs w:val="20"/>
+        </w:rPr>
+      </w:pPr>
+    </w:p>
+    <w:p>
+      <w:pPr>
+        <w:spacing w:after="0" w:line="240" w:lineRule="auto"/>
+        <w:rPr>
+          <w:rFonts w:ascii="Times New Roman" w:hAnsi="Times New Roman"/>
+          <w:b/>
+          <w:bCs/>
+          <w:iCs/>
+          <w:sz w:val="20"/>
+          <w:szCs w:val="20"/>
+        </w:rPr>
+      </w:pPr>
+      <w:r>
+        <w:rPr>
+          <w:noProof/>
+        </w:rPr>
+        <w:drawing>
+          <wp:inline distT="0" distB="0" distL="0" distR="0" wp14:anchorId="685A6D49" wp14:editId="1193BE5C">
+            <wp:extent cx="5547360" cy="3924300"/>
+            <wp:effectExtent l="0" t="0" r="0" b="0"/>
+            <wp:docPr id="3" name="Picture 3"/>
+            <wp:cNvGraphicFramePr>
+              <a:graphicFrameLocks xmlns:a="http://schemas.openxmlformats.org/drawingml/2006/main" noChangeAspect="1"/>
+            </wp:cNvGraphicFramePr>
+            <a:graphic xmlns:a="http://schemas.openxmlformats.org/drawingml/2006/main">
+              <a:graphicData uri="http://schemas.openxmlformats.org/drawingml/2006/picture">
+                <pic:pic xmlns:pic="http://schemas.openxmlformats.org/drawingml/2006/picture">
+                  <pic:nvPicPr>
+                    <pic:cNvPr id="0" name="Picture 3"/>
+                    <pic:cNvPicPr>
+                      <a:picLocks noChangeAspect="1" noChangeArrowheads="1"/>
+                    </pic:cNvPicPr>
+                  </pic:nvPicPr>
+                  <pic:blipFill>
+                    <a:blip r:embed="rId5">
+                      <a:extLst>
+                        <a:ext uri="{28A0092B-C50C-407E-A947-70E740481C1C}">
+                          <a14:useLocalDpi xmlns:a14="http://schemas.microsoft.com/office/drawing/2010/main" val="0"/>
+                        </a:ext>
+                      </a:extLst>
+                    </a:blip>
+                    <a:srcRect/>
+                    <a:stretch>
+                      <a:fillRect/>
+                    </a:stretch>
+                  </pic:blipFill>
+                  <pic:spPr bwMode="auto">
+                    <a:xfrm>
+                      <a:off x="0" y="0"/>
+                      <a:ext cx="5547360" cy="3924300"/>
+                    </a:xfrm>
+                    <a:prstGeom prst="rect">
+                      <a:avLst/>
+                    </a:prstGeom>
+                    <a:noFill/>
+                    <a:ln>
+                      <a:noFill/>
+                    </a:ln>
+                  </pic:spPr>
+                </pic:pic>
+              </a:graphicData>
+            </a:graphic>
+          </wp:inline>
+        </w:drawing>
+      </w:r>
+    </w:p>
+    <w:p>
+      <w:pPr>
+        <w:spacing w:after="0" w:line="240" w:lineRule="auto"/>
+        <w:rPr>
+          <w:rFonts w:ascii="Times New Roman" w:hAnsi="Times New Roman"/>
+          <w:b/>
+          <w:bCs/>
+          <w:iCs/>
+          <w:sz w:val="20"/>
+          <w:szCs w:val="20"/>
+        </w:rPr>
+      </w:pPr>
+    </w:p>
+    <w:p>
+      <w:pPr>
+        <w:spacing w:after="0" w:line="240" w:lineRule="auto"/>
+        <w:rPr>
+          <w:rFonts w:ascii="Times New Roman" w:hAnsi="Times New Roman"/>
           <w:iCs/>
           <w:sz w:val="20"/>
           <w:szCs w:val="20"/>
@@ -2235,9 +2327,9 @@
           <w:szCs w:val="20"/>
         </w:rPr>
         <w:drawing>
-          <wp:inline distT="0" distB="0" distL="0" distR="0" wp14:anchorId="2CDC5481" wp14:editId="619C167E">
-            <wp:extent cx="5943600" cy="3552825"/>
-            <wp:effectExtent l="19050" t="19050" r="19050" b="28575"/>
+          <wp:inline distT="0" distB="0" distL="0" distR="0" wp14:anchorId="2CDC5481" wp14:editId="507BE466">
+            <wp:extent cx="5894070" cy="2730500"/>
+            <wp:effectExtent l="19050" t="19050" r="11430" b="12700"/>
             <wp:docPr id="1" name="Picture 1"/>
             <wp:cNvGraphicFramePr>
               <a:graphicFrameLocks xmlns:a="http://schemas.openxmlformats.org/drawingml/2006/main" noChangeAspect="1"/>
@@ -2250,7 +2342,7 @@
                     <pic:cNvPicPr/>
                   </pic:nvPicPr>
                   <pic:blipFill>
-                    <a:blip r:embed="rId5"/>
+                    <a:blip r:embed="rId6"/>
                     <a:stretch>
                       <a:fillRect/>
                     </a:stretch>
@@ -2258,7 +2350,7 @@
                   <pic:spPr>
                     <a:xfrm>
                       <a:off x="0" y="0"/>
-                      <a:ext cx="5943600" cy="3552825"/>
+                      <a:ext cx="5899361" cy="2732951"/>
                     </a:xfrm>
                     <a:prstGeom prst="rect">
                       <a:avLst/>
@@ -2342,226 +2434,6 @@
     </w:p>
     <w:p>
       <w:pPr>
-        <w:spacing w:after="0" w:line="240" w:lineRule="auto"/>
-        <w:rPr>
-          <w:rFonts w:ascii="Times New Roman" w:hAnsi="Times New Roman"/>
-          <w:iCs/>
-          <w:sz w:val="20"/>
-          <w:szCs w:val="20"/>
-        </w:rPr>
-      </w:pPr>
-    </w:p>
-    <w:p>
-      <w:pPr>
-        <w:spacing w:after="0" w:line="240" w:lineRule="auto"/>
-        <w:rPr>
-          <w:rFonts w:ascii="Times New Roman" w:hAnsi="Times New Roman"/>
-          <w:iCs/>
-          <w:sz w:val="20"/>
-          <w:szCs w:val="20"/>
-        </w:rPr>
-      </w:pPr>
-    </w:p>
-    <w:p>
-      <w:pPr>
-        <w:spacing w:after="0" w:line="240" w:lineRule="auto"/>
-        <w:rPr>
-          <w:rFonts w:ascii="Times New Roman" w:hAnsi="Times New Roman"/>
-          <w:iCs/>
-          <w:sz w:val="20"/>
-          <w:szCs w:val="20"/>
-        </w:rPr>
-      </w:pPr>
-    </w:p>
-    <w:p>
-      <w:pPr>
-        <w:spacing w:after="0" w:line="240" w:lineRule="auto"/>
-        <w:rPr>
-          <w:rFonts w:ascii="Times New Roman" w:hAnsi="Times New Roman"/>
-          <w:iCs/>
-          <w:sz w:val="20"/>
-          <w:szCs w:val="20"/>
-        </w:rPr>
-      </w:pPr>
-    </w:p>
-    <w:p>
-      <w:pPr>
-        <w:spacing w:after="0" w:line="240" w:lineRule="auto"/>
-        <w:rPr>
-          <w:rFonts w:ascii="Times New Roman" w:hAnsi="Times New Roman"/>
-          <w:iCs/>
-          <w:sz w:val="20"/>
-          <w:szCs w:val="20"/>
-        </w:rPr>
-      </w:pPr>
-    </w:p>
-    <w:p>
-      <w:pPr>
-        <w:spacing w:after="0" w:line="240" w:lineRule="auto"/>
-        <w:rPr>
-          <w:rFonts w:ascii="Times New Roman" w:hAnsi="Times New Roman"/>
-          <w:iCs/>
-          <w:sz w:val="20"/>
-          <w:szCs w:val="20"/>
-        </w:rPr>
-      </w:pPr>
-    </w:p>
-    <w:p>
-      <w:pPr>
-        <w:spacing w:after="0" w:line="240" w:lineRule="auto"/>
-        <w:rPr>
-          <w:rFonts w:ascii="Times New Roman" w:hAnsi="Times New Roman"/>
-          <w:iCs/>
-          <w:sz w:val="20"/>
-          <w:szCs w:val="20"/>
-        </w:rPr>
-      </w:pPr>
-    </w:p>
-    <w:p>
-      <w:pPr>
-        <w:spacing w:after="0" w:line="240" w:lineRule="auto"/>
-        <w:rPr>
-          <w:rFonts w:ascii="Times New Roman" w:hAnsi="Times New Roman"/>
-          <w:iCs/>
-          <w:sz w:val="20"/>
-          <w:szCs w:val="20"/>
-        </w:rPr>
-      </w:pPr>
-    </w:p>
-    <w:p>
-      <w:pPr>
-        <w:spacing w:after="0" w:line="240" w:lineRule="auto"/>
-        <w:rPr>
-          <w:rFonts w:ascii="Times New Roman" w:hAnsi="Times New Roman"/>
-          <w:iCs/>
-          <w:sz w:val="20"/>
-          <w:szCs w:val="20"/>
-        </w:rPr>
-      </w:pPr>
-    </w:p>
-    <w:p>
-      <w:pPr>
-        <w:spacing w:after="0" w:line="240" w:lineRule="auto"/>
-        <w:rPr>
-          <w:rFonts w:ascii="Times New Roman" w:hAnsi="Times New Roman"/>
-          <w:iCs/>
-          <w:sz w:val="20"/>
-          <w:szCs w:val="20"/>
-        </w:rPr>
-      </w:pPr>
-    </w:p>
-    <w:p>
-      <w:pPr>
-        <w:spacing w:after="0" w:line="240" w:lineRule="auto"/>
-        <w:rPr>
-          <w:rFonts w:ascii="Times New Roman" w:hAnsi="Times New Roman"/>
-          <w:iCs/>
-          <w:sz w:val="20"/>
-          <w:szCs w:val="20"/>
-        </w:rPr>
-      </w:pPr>
-    </w:p>
-    <w:p>
-      <w:pPr>
-        <w:spacing w:after="0" w:line="240" w:lineRule="auto"/>
-        <w:rPr>
-          <w:rFonts w:ascii="Times New Roman" w:hAnsi="Times New Roman"/>
-          <w:iCs/>
-          <w:sz w:val="20"/>
-          <w:szCs w:val="20"/>
-        </w:rPr>
-      </w:pPr>
-    </w:p>
-    <w:p>
-      <w:pPr>
-        <w:spacing w:after="0" w:line="240" w:lineRule="auto"/>
-        <w:rPr>
-          <w:rFonts w:ascii="Times New Roman" w:hAnsi="Times New Roman"/>
-          <w:iCs/>
-          <w:sz w:val="20"/>
-          <w:szCs w:val="20"/>
-        </w:rPr>
-      </w:pPr>
-    </w:p>
-    <w:p>
-      <w:pPr>
-        <w:spacing w:after="0" w:line="240" w:lineRule="auto"/>
-        <w:rPr>
-          <w:rFonts w:ascii="Times New Roman" w:hAnsi="Times New Roman"/>
-          <w:iCs/>
-          <w:sz w:val="20"/>
-          <w:szCs w:val="20"/>
-        </w:rPr>
-      </w:pPr>
-    </w:p>
-    <w:p>
-      <w:pPr>
-        <w:spacing w:after="0" w:line="240" w:lineRule="auto"/>
-        <w:rPr>
-          <w:rFonts w:ascii="Times New Roman" w:hAnsi="Times New Roman"/>
-          <w:iCs/>
-          <w:sz w:val="20"/>
-          <w:szCs w:val="20"/>
-        </w:rPr>
-      </w:pPr>
-    </w:p>
-    <w:p>
-      <w:pPr>
-        <w:spacing w:after="0" w:line="240" w:lineRule="auto"/>
-        <w:rPr>
-          <w:rFonts w:ascii="Times New Roman" w:hAnsi="Times New Roman"/>
-          <w:iCs/>
-          <w:sz w:val="20"/>
-          <w:szCs w:val="20"/>
-        </w:rPr>
-      </w:pPr>
-    </w:p>
-    <w:p>
-      <w:pPr>
-        <w:spacing w:after="0" w:line="240" w:lineRule="auto"/>
-        <w:rPr>
-          <w:rFonts w:ascii="Times New Roman" w:hAnsi="Times New Roman"/>
-          <w:iCs/>
-          <w:sz w:val="20"/>
-          <w:szCs w:val="20"/>
-        </w:rPr>
-      </w:pPr>
-    </w:p>
-    <w:p>
-      <w:pPr>
-        <w:spacing w:after="0" w:line="240" w:lineRule="auto"/>
-        <w:rPr>
-          <w:rFonts w:ascii="Times New Roman" w:hAnsi="Times New Roman"/>
-          <w:iCs/>
-          <w:sz w:val="20"/>
-          <w:szCs w:val="20"/>
-        </w:rPr>
-      </w:pPr>
-    </w:p>
-    <w:p>
-      <w:pPr>
-        <w:spacing w:after="0" w:line="240" w:lineRule="auto"/>
-        <w:rPr>
-          <w:rFonts w:ascii="Times New Roman" w:hAnsi="Times New Roman"/>
-          <w:iCs/>
-          <w:sz w:val="20"/>
-          <w:szCs w:val="20"/>
-        </w:rPr>
-      </w:pPr>
-    </w:p>
-    <w:p>
-      <w:pPr>
-        <w:spacing w:after="0" w:line="240" w:lineRule="auto"/>
-        <w:rPr>
-          <w:rFonts w:ascii="Times New Roman" w:hAnsi="Times New Roman"/>
-          <w:iCs/>
-          <w:sz w:val="20"/>
-          <w:szCs w:val="20"/>
-        </w:rPr>
-      </w:pPr>
-    </w:p>
-    <w:p>
-      <w:pPr>
         <w:pStyle w:val="Heading1"/>
         <w:numPr>
           <w:ilvl w:val="0"/>
@@ -2639,24 +2511,6 @@
         <w:spacing w:after="0" w:line="240" w:lineRule="auto"/>
         <w:rPr>
           <w:rFonts w:ascii="Times New Roman" w:hAnsi="Times New Roman"/>
-          <w:sz w:val="20"/>
-          <w:szCs w:val="18"/>
-        </w:rPr>
-      </w:pPr>
-      <w:r>
-        <w:rPr>
-          <w:rFonts w:ascii="Times New Roman" w:hAnsi="Times New Roman"/>
-          <w:sz w:val="20"/>
-          <w:szCs w:val="18"/>
-        </w:rPr>
-        <w:t>Diagrama UML:</w:t>
-      </w:r>
-    </w:p>
-    <w:p>
-      <w:pPr>
-        <w:spacing w:after="0" w:line="240" w:lineRule="auto"/>
-        <w:rPr>
-          <w:rFonts w:ascii="Times New Roman" w:hAnsi="Times New Roman"/>
           <w:sz w:val="24"/>
         </w:rPr>
       </w:pPr>
@@ -2674,10 +2528,10 @@
           <w:noProof/>
         </w:rPr>
         <w:drawing>
-          <wp:inline distT="0" distB="0" distL="0" distR="0" wp14:anchorId="52FA269D" wp14:editId="354D0437">
-            <wp:extent cx="5943600" cy="4558665"/>
-            <wp:effectExtent l="0" t="0" r="0" b="0"/>
-            <wp:docPr id="15" name="Picture 15"/>
+          <wp:inline distT="0" distB="0" distL="0" distR="0" wp14:anchorId="36C5436B" wp14:editId="42F3D4D1">
+            <wp:extent cx="5791200" cy="6758305"/>
+            <wp:effectExtent l="0" t="0" r="0" b="4445"/>
+            <wp:docPr id="2" name="Picture 2"/>
             <wp:cNvGraphicFramePr>
               <a:graphicFrameLocks xmlns:a="http://schemas.openxmlformats.org/drawingml/2006/main" noChangeAspect="1"/>
             </wp:cNvGraphicFramePr>
@@ -2685,13 +2539,13 @@
               <a:graphicData uri="http://schemas.openxmlformats.org/drawingml/2006/picture">
                 <pic:pic xmlns:pic="http://schemas.openxmlformats.org/drawingml/2006/picture">
                   <pic:nvPicPr>
-                    <pic:cNvPr id="0" name="Picture 16"/>
+                    <pic:cNvPr id="0" name="Picture 1"/>
                     <pic:cNvPicPr>
                       <a:picLocks noChangeAspect="1" noChangeArrowheads="1"/>
                     </pic:cNvPicPr>
                   </pic:nvPicPr>
                   <pic:blipFill>
-                    <a:blip r:embed="rId6" cstate="print">
+                    <a:blip r:embed="rId7">
                       <a:extLst>
                         <a:ext uri="{28A0092B-C50C-407E-A947-70E740481C1C}">
                           <a14:useLocalDpi xmlns:a14="http://schemas.microsoft.com/office/drawing/2010/main" val="0"/>
@@ -2706,7 +2560,7 @@
                   <pic:spPr bwMode="auto">
                     <a:xfrm>
                       <a:off x="0" y="0"/>
-                      <a:ext cx="5943600" cy="4558665"/>
+                      <a:ext cx="5805198" cy="6774641"/>
                     </a:xfrm>
                     <a:prstGeom prst="rect">
                       <a:avLst/>
@@ -2764,107 +2618,16 @@
         <w:spacing w:after="0" w:line="240" w:lineRule="auto"/>
         <w:rPr>
           <w:rFonts w:ascii="Times New Roman" w:hAnsi="Times New Roman"/>
-          <w:sz w:val="24"/>
-        </w:rPr>
-      </w:pPr>
-    </w:p>
-    <w:p>
-      <w:pPr>
-        <w:spacing w:after="0" w:line="240" w:lineRule="auto"/>
-        <w:rPr>
-          <w:rFonts w:ascii="Times New Roman" w:hAnsi="Times New Roman"/>
-          <w:sz w:val="24"/>
-        </w:rPr>
-      </w:pPr>
-    </w:p>
-    <w:p>
-      <w:pPr>
-        <w:spacing w:after="0" w:line="240" w:lineRule="auto"/>
-        <w:rPr>
-          <w:rFonts w:ascii="Times New Roman" w:hAnsi="Times New Roman"/>
-          <w:sz w:val="24"/>
-        </w:rPr>
-      </w:pPr>
-    </w:p>
-    <w:p>
-      <w:pPr>
-        <w:spacing w:after="0" w:line="240" w:lineRule="auto"/>
-        <w:rPr>
-          <w:rFonts w:ascii="Times New Roman" w:hAnsi="Times New Roman"/>
-          <w:sz w:val="24"/>
-        </w:rPr>
-      </w:pPr>
-    </w:p>
-    <w:p>
-      <w:pPr>
-        <w:spacing w:after="0" w:line="240" w:lineRule="auto"/>
-        <w:rPr>
-          <w:rFonts w:ascii="Times New Roman" w:hAnsi="Times New Roman"/>
-          <w:sz w:val="24"/>
-        </w:rPr>
-      </w:pPr>
-    </w:p>
-    <w:p>
-      <w:pPr>
-        <w:spacing w:after="0" w:line="240" w:lineRule="auto"/>
-        <w:rPr>
-          <w:rFonts w:ascii="Times New Roman" w:hAnsi="Times New Roman"/>
-          <w:sz w:val="24"/>
-        </w:rPr>
-      </w:pPr>
-    </w:p>
-    <w:p>
-      <w:pPr>
-        <w:spacing w:after="0" w:line="240" w:lineRule="auto"/>
-        <w:rPr>
-          <w:rFonts w:ascii="Times New Roman" w:hAnsi="Times New Roman"/>
-          <w:sz w:val="24"/>
-        </w:rPr>
-      </w:pPr>
-    </w:p>
-    <w:p>
-      <w:pPr>
-        <w:spacing w:after="0" w:line="240" w:lineRule="auto"/>
-        <w:rPr>
-          <w:rFonts w:ascii="Times New Roman" w:hAnsi="Times New Roman"/>
-          <w:sz w:val="24"/>
-        </w:rPr>
-      </w:pPr>
-    </w:p>
-    <w:p>
-      <w:pPr>
-        <w:spacing w:after="0" w:line="240" w:lineRule="auto"/>
-        <w:rPr>
-          <w:rFonts w:ascii="Times New Roman" w:hAnsi="Times New Roman"/>
-          <w:sz w:val="24"/>
-        </w:rPr>
-      </w:pPr>
-    </w:p>
-    <w:p>
-      <w:pPr>
-        <w:spacing w:after="0" w:line="240" w:lineRule="auto"/>
-        <w:rPr>
-          <w:rFonts w:ascii="Times New Roman" w:hAnsi="Times New Roman"/>
-          <w:sz w:val="24"/>
-        </w:rPr>
-      </w:pPr>
-    </w:p>
-    <w:p>
-      <w:pPr>
-        <w:spacing w:after="0" w:line="240" w:lineRule="auto"/>
-        <w:rPr>
-          <w:rFonts w:ascii="Times New Roman" w:hAnsi="Times New Roman"/>
-          <w:sz w:val="20"/>
-          <w:szCs w:val="20"/>
-        </w:rPr>
-      </w:pPr>
-      <w:r>
-        <w:rPr>
-          <w:rFonts w:ascii="Times New Roman" w:hAnsi="Times New Roman"/>
-          <w:sz w:val="20"/>
-          <w:szCs w:val="20"/>
-        </w:rPr>
-        <w:lastRenderedPageBreak/>
+          <w:sz w:val="20"/>
+          <w:szCs w:val="20"/>
+        </w:rPr>
+      </w:pPr>
+      <w:r>
+        <w:rPr>
+          <w:rFonts w:ascii="Times New Roman" w:hAnsi="Times New Roman"/>
+          <w:sz w:val="20"/>
+          <w:szCs w:val="20"/>
+        </w:rPr>
         <w:t>Ierarhia de fisiere a proiectului:</w:t>
       </w:r>
     </w:p>
@@ -2907,7 +2670,7 @@
                     <pic:cNvPicPr/>
                   </pic:nvPicPr>
                   <pic:blipFill>
-                    <a:blip r:embed="rId7"/>
+                    <a:blip r:embed="rId8"/>
                     <a:stretch>
                       <a:fillRect/>
                     </a:stretch>
@@ -4536,11 +4299,6 @@
     <w:p>
       <w:pPr>
         <w:spacing w:line="240" w:lineRule="auto"/>
-        <w:rPr>
-          <w:rFonts w:ascii="Times New Roman" w:hAnsi="Times New Roman"/>
-          <w:sz w:val="20"/>
-          <w:szCs w:val="20"/>
-        </w:rPr>
       </w:pPr>
     </w:p>
     <w:p>
@@ -4671,16 +4429,6 @@
     </w:p>
     <w:p>
       <w:pPr>
-        <w:spacing w:line="240" w:lineRule="auto"/>
-        <w:rPr>
-          <w:rFonts w:ascii="Times New Roman" w:hAnsi="Times New Roman"/>
-          <w:sz w:val="20"/>
-          <w:szCs w:val="20"/>
-        </w:rPr>
-      </w:pPr>
-    </w:p>
-    <w:p>
-      <w:pPr>
         <w:pStyle w:val="HTMLPreformatted"/>
         <w:shd w:val="clear" w:color="auto" w:fill="2B2B2B"/>
         <w:rPr>
@@ -5216,6 +4964,11 @@
         </w:rPr>
         <w:t>.</w:t>
       </w:r>
+    </w:p>
+    <w:p>
+      <w:pPr>
+        <w:spacing w:line="240" w:lineRule="auto"/>
+      </w:pPr>
     </w:p>
     <w:p>
       <w:pPr>
@@ -7237,7 +6990,7 @@
       </w:r>
     </w:p>
     <w:p>
-      <w:hyperlink r:id="rId8" w:history="1">
+      <w:hyperlink r:id="rId9" w:history="1">
         <w:r>
           <w:rPr>
             <w:rStyle w:val="Hyperlink"/>
@@ -7247,7 +7000,7 @@
       </w:hyperlink>
     </w:p>
     <w:p>
-      <w:hyperlink r:id="rId9" w:history="1">
+      <w:hyperlink r:id="rId10" w:history="1">
         <w:r>
           <w:rPr>
             <w:rStyle w:val="Hyperlink"/>

</xml_diff>